<commit_message>
Ajout final du TPI
</commit_message>
<xml_diff>
--- a/Documentation/2023.06.02_Nonnenmacher_Enzo_Manuel de mise en service.docx
+++ b/Documentation/2023.06.02_Nonnenmacher_Enzo_Manuel de mise en service.docx
@@ -27,7 +27,6 @@
           <w:docPartUnique/>
         </w:docPartObj>
       </w:sdtPr>
-      <w:sdtEndPr/>
       <w:sdtContent>
         <w:p>
           <w:pPr>
@@ -174,7 +173,6 @@
                                       <w:calendar w:val="gregorian"/>
                                     </w:date>
                                   </w:sdtPr>
-                                  <w:sdtEndPr/>
                                   <w:sdtContent>
                                     <w:p>
                                       <w:pPr>
@@ -3488,7 +3486,6 @@
                                 <w:calendar w:val="gregorian"/>
                               </w:date>
                             </w:sdtPr>
-                            <w:sdtEndPr/>
                             <w:sdtContent>
                               <w:p>
                                 <w:pPr>
@@ -3715,7 +3712,6 @@
                                     <w:dataBinding w:prefixMappings="xmlns:ns0='http://purl.org/dc/elements/1.1/' xmlns:ns1='http://schemas.openxmlformats.org/package/2006/metadata/core-properties' " w:xpath="/ns1:coreProperties[1]/ns0:title[1]" w:storeItemID="{6C3C8BC8-F283-45AE-878A-BAB7291924A1}"/>
                                     <w:text/>
                                   </w:sdtPr>
-                                  <w:sdtEndPr/>
                                   <w:sdtContent>
                                     <w:r>
                                       <w:rPr>
@@ -3724,16 +3720,7 @@
                                         <w:sz w:val="72"/>
                                         <w:szCs w:val="72"/>
                                       </w:rPr>
-                                      <w:t>Installation et m</w:t>
-                                    </w:r>
-                                    <w:r>
-                                      <w:rPr>
-                                        <w:rFonts w:asciiTheme="majorHAnsi" w:eastAsiaTheme="majorEastAsia" w:hAnsiTheme="majorHAnsi" w:cstheme="majorBidi"/>
-                                        <w:color w:val="262626" w:themeColor="text1" w:themeTint="D9"/>
-                                        <w:sz w:val="72"/>
-                                        <w:szCs w:val="72"/>
-                                      </w:rPr>
-                                      <w:t>ise en service de l’outil GLPI</w:t>
+                                      <w:t>Installation et mise en service de l’outil GLPI</w:t>
                                     </w:r>
                                   </w:sdtContent>
                                 </w:sdt>
@@ -3760,7 +3747,6 @@
                                     <w:dataBinding w:prefixMappings="xmlns:ns0='http://purl.org/dc/elements/1.1/' xmlns:ns1='http://schemas.openxmlformats.org/package/2006/metadata/core-properties' " w:xpath="/ns1:coreProperties[1]/ns0:subject[1]" w:storeItemID="{6C3C8BC8-F283-45AE-878A-BAB7291924A1}"/>
                                     <w:text/>
                                   </w:sdtPr>
-                                  <w:sdtEndPr/>
                                   <w:sdtContent>
                                     <w:r>
                                       <w:rPr>
@@ -3825,7 +3811,6 @@
                               <w:dataBinding w:prefixMappings="xmlns:ns0='http://purl.org/dc/elements/1.1/' xmlns:ns1='http://schemas.openxmlformats.org/package/2006/metadata/core-properties' " w:xpath="/ns1:coreProperties[1]/ns0:title[1]" w:storeItemID="{6C3C8BC8-F283-45AE-878A-BAB7291924A1}"/>
                               <w:text/>
                             </w:sdtPr>
-                            <w:sdtEndPr/>
                             <w:sdtContent>
                               <w:r>
                                 <w:rPr>
@@ -3834,16 +3819,7 @@
                                   <w:sz w:val="72"/>
                                   <w:szCs w:val="72"/>
                                 </w:rPr>
-                                <w:t>Installation et m</w:t>
-                              </w:r>
-                              <w:r>
-                                <w:rPr>
-                                  <w:rFonts w:asciiTheme="majorHAnsi" w:eastAsiaTheme="majorEastAsia" w:hAnsiTheme="majorHAnsi" w:cstheme="majorBidi"/>
-                                  <w:color w:val="262626" w:themeColor="text1" w:themeTint="D9"/>
-                                  <w:sz w:val="72"/>
-                                  <w:szCs w:val="72"/>
-                                </w:rPr>
-                                <w:t>ise en service de l’outil GLPI</w:t>
+                                <w:t>Installation et mise en service de l’outil GLPI</w:t>
                               </w:r>
                             </w:sdtContent>
                           </w:sdt>
@@ -3870,7 +3846,6 @@
                               <w:dataBinding w:prefixMappings="xmlns:ns0='http://purl.org/dc/elements/1.1/' xmlns:ns1='http://schemas.openxmlformats.org/package/2006/metadata/core-properties' " w:xpath="/ns1:coreProperties[1]/ns0:subject[1]" w:storeItemID="{6C3C8BC8-F283-45AE-878A-BAB7291924A1}"/>
                               <w:text/>
                             </w:sdtPr>
-                            <w:sdtEndPr/>
                             <w:sdtContent>
                               <w:r>
                                 <w:rPr>
@@ -13459,7 +13434,7 @@
 </file>
 
 <file path=customXml/itemProps5.xml><?xml version="1.0" encoding="utf-8"?>
-<ds:datastoreItem xmlns:ds="http://schemas.openxmlformats.org/officeDocument/2006/customXml" ds:itemID="{CA10D93A-4F11-4FD2-A08B-C38976A17BB5}">
+<ds:datastoreItem xmlns:ds="http://schemas.openxmlformats.org/officeDocument/2006/customXml" ds:itemID="{5E8AC0BB-99DB-42E1-A397-AF51DDB00318}">
   <ds:schemaRefs>
     <ds:schemaRef ds:uri="http://schemas.openxmlformats.org/officeDocument/2006/bibliography"/>
   </ds:schemaRefs>

</xml_diff>